<commit_message>
Updates to the repo after submitting module03 assignment
</commit_message>
<xml_diff>
--- a/submissions/module_03/Module 3 Critical Thinking.docx
+++ b/submissions/module_03/Module 3 Critical Thinking.docx
@@ -445,15 +445,11 @@
     <w:p/>
     <w:p>
       <w:r>
-        <w:rPr>
-          <w:noProof/>
-        </w:rPr>
-        <w:lastRenderedPageBreak/>
         <w:drawing>
-          <wp:inline distT="0" distB="0" distL="0" distR="0" wp14:anchorId="55373C4A" wp14:editId="59C22BD3">
-            <wp:extent cx="5943600" cy="4274820"/>
+          <wp:inline distT="0" distB="0" distL="0" distR="0" wp14:anchorId="01D78938" wp14:editId="37BC7220">
+            <wp:extent cx="5943600" cy="1752600"/>
             <wp:effectExtent l="0" t="0" r="0" b="0"/>
-            <wp:docPr id="229120270" name="Picture 1" descr="A screenshot of a computer&#10;&#10;AI-generated content may be incorrect."/>
+            <wp:docPr id="207805691" name="Picture 1" descr="A screenshot of a computer&#10;&#10;AI-generated content may be incorrect."/>
             <wp:cNvGraphicFramePr>
               <a:graphicFrameLocks xmlns:a="http://schemas.openxmlformats.org/drawingml/2006/main" noChangeAspect="1"/>
             </wp:cNvGraphicFramePr>
@@ -461,7 +457,7 @@
               <a:graphicData uri="http://schemas.openxmlformats.org/drawingml/2006/picture">
                 <pic:pic xmlns:pic="http://schemas.openxmlformats.org/drawingml/2006/picture">
                   <pic:nvPicPr>
-                    <pic:cNvPr id="229120270" name="Picture 1" descr="A screenshot of a computer&#10;&#10;AI-generated content may be incorrect."/>
+                    <pic:cNvPr id="207805691" name="Picture 1" descr="A screenshot of a computer&#10;&#10;AI-generated content may be incorrect."/>
                     <pic:cNvPicPr/>
                   </pic:nvPicPr>
                   <pic:blipFill>
@@ -473,7 +469,7 @@
                   <pic:spPr>
                     <a:xfrm>
                       <a:off x="0" y="0"/>
-                      <a:ext cx="5943600" cy="4274820"/>
+                      <a:ext cx="5943600" cy="1752600"/>
                     </a:xfrm>
                     <a:prstGeom prst="rect">
                       <a:avLst/>

</xml_diff>